<commit_message>
Comparing the country by index and population
</commit_message>
<xml_diff>
--- a/Best countries to live 2024 Report.docx
+++ b/Best countries to live 2024 Report.docx
@@ -174,7 +174,6 @@
             <w:hideMark/>
           </w:tcPr>
           <w:p>
-            <w:proofErr w:type="spellStart"/>
             <w:r>
               <w:rPr>
                 <w:b/>
@@ -182,7 +181,6 @@
               </w:rPr>
               <w:t>population_growthRate</w:t>
             </w:r>
-            <w:proofErr w:type="spellEnd"/>
           </w:p>
         </w:tc>
         <w:tc>
@@ -223,7 +221,6 @@
             <w:hideMark/>
           </w:tcPr>
           <w:p>
-            <w:proofErr w:type="spellStart"/>
             <w:r>
               <w:rPr>
                 <w:b/>
@@ -231,7 +228,6 @@
               </w:rPr>
               <w:t>land_area</w:t>
             </w:r>
-            <w:proofErr w:type="spellEnd"/>
           </w:p>
         </w:tc>
         <w:tc>
@@ -366,7 +362,6 @@
             <w:hideMark/>
           </w:tcPr>
           <w:p>
-            <w:proofErr w:type="spellStart"/>
             <w:r>
               <w:rPr>
                 <w:b/>
@@ -374,7 +369,6 @@
               </w:rPr>
               <w:t>unMember</w:t>
             </w:r>
-            <w:proofErr w:type="spellEnd"/>
           </w:p>
         </w:tc>
         <w:tc>
@@ -415,7 +409,6 @@
             <w:hideMark/>
           </w:tcPr>
           <w:p>
-            <w:proofErr w:type="spellStart"/>
             <w:r>
               <w:rPr>
                 <w:b/>
@@ -423,7 +416,6 @@
               </w:rPr>
               <w:t>population_density</w:t>
             </w:r>
-            <w:proofErr w:type="spellEnd"/>
           </w:p>
         </w:tc>
         <w:tc>
@@ -464,7 +456,6 @@
             <w:hideMark/>
           </w:tcPr>
           <w:p>
-            <w:proofErr w:type="spellStart"/>
             <w:r>
               <w:rPr>
                 <w:b/>
@@ -472,7 +463,6 @@
               </w:rPr>
               <w:t>population_densityMi</w:t>
             </w:r>
-            <w:proofErr w:type="spellEnd"/>
           </w:p>
         </w:tc>
         <w:tc>
@@ -513,7 +503,6 @@
             <w:hideMark/>
           </w:tcPr>
           <w:p>
-            <w:proofErr w:type="spellStart"/>
             <w:r>
               <w:rPr>
                 <w:b/>
@@ -521,7 +510,6 @@
               </w:rPr>
               <w:t>share_borders</w:t>
             </w:r>
-            <w:proofErr w:type="spellEnd"/>
           </w:p>
         </w:tc>
         <w:tc>
@@ -736,7 +724,20 @@
         <w:t>Descriptive statistic</w:t>
       </w:r>
     </w:p>
-    <w:p/>
+    <w:p>
+      <w:r>
+        <w:t>We ha</w:t>
+      </w:r>
+      <w:r>
+        <w:t>ve</w:t>
+      </w:r>
+      <w:r>
+        <w:t xml:space="preserve"> to describe a </w:t>
+      </w:r>
+      <w:r>
+        <w:t>report of the dataset</w:t>
+      </w:r>
+    </w:p>
     <w:p/>
     <w:p/>
     <w:p/>
@@ -1313,11 +1314,9 @@
             <w:hideMark/>
           </w:tcPr>
           <w:p>
-            <w:proofErr w:type="spellStart"/>
             <w:r>
               <w:t>population_growthRate</w:t>
             </w:r>
-            <w:proofErr w:type="spellEnd"/>
           </w:p>
         </w:tc>
         <w:tc>
@@ -1514,11 +1513,9 @@
             <w:hideMark/>
           </w:tcPr>
           <w:p>
-            <w:proofErr w:type="spellStart"/>
             <w:r>
               <w:t>land_area</w:t>
             </w:r>
-            <w:proofErr w:type="spellEnd"/>
           </w:p>
         </w:tc>
         <w:tc>
@@ -1715,11 +1712,9 @@
             <w:hideMark/>
           </w:tcPr>
           <w:p>
-            <w:proofErr w:type="spellStart"/>
             <w:r>
               <w:t>population_density</w:t>
             </w:r>
-            <w:proofErr w:type="spellEnd"/>
           </w:p>
         </w:tc>
         <w:tc>
@@ -1916,11 +1911,9 @@
             <w:hideMark/>
           </w:tcPr>
           <w:p>
-            <w:proofErr w:type="spellStart"/>
             <w:r>
               <w:t>population_densityMi</w:t>
             </w:r>
-            <w:proofErr w:type="spellEnd"/>
           </w:p>
         </w:tc>
         <w:tc>
@@ -2739,7 +2732,6 @@
           <w:shd w:val="clear" w:color="auto" w:fill="FFFFFF"/>
         </w:rPr>
       </w:pPr>
-      <w:proofErr w:type="spellStart"/>
       <w:r>
         <w:rPr>
           <w:rFonts w:ascii="Helvetica" w:hAnsi="Helvetica" w:cs="Helvetica"/>
@@ -2752,7 +2744,6 @@
         </w:rPr>
         <w:t>population_growthRate</w:t>
       </w:r>
-      <w:proofErr w:type="spellEnd"/>
     </w:p>
     <w:p>
       <w:pPr>
@@ -2768,7 +2759,6 @@
           <w14:ligatures w14:val="none"/>
         </w:rPr>
       </w:pPr>
-      <w:proofErr w:type="spellStart"/>
       <w:r>
         <w:rPr>
           <w:rFonts w:ascii="Helvetica" w:eastAsia="Times New Roman" w:hAnsi="Helvetica" w:cs="Helvetica"/>
@@ -2782,7 +2772,6 @@
         </w:rPr>
         <w:t>land_area</w:t>
       </w:r>
-      <w:proofErr w:type="spellEnd"/>
     </w:p>
     <w:p/>
     <w:p>
@@ -2799,7 +2788,6 @@
           <w14:ligatures w14:val="none"/>
         </w:rPr>
       </w:pPr>
-      <w:proofErr w:type="spellStart"/>
       <w:r>
         <w:rPr>
           <w:rFonts w:ascii="Helvetica" w:eastAsia="Times New Roman" w:hAnsi="Helvetica" w:cs="Helvetica"/>
@@ -2813,26 +2801,136 @@
         </w:rPr>
         <w:t>population_density</w:t>
       </w:r>
-      <w:proofErr w:type="spellEnd"/>
     </w:p>
+    <w:p/>
+    <w:p/>
     <w:p/>
     <w:p/>
     <w:p>
       <w:r>
-        <w:t xml:space="preserve">1 Which country has the best </w:t>
+        <w:lastRenderedPageBreak/>
+        <w:t xml:space="preserve">-  </w:t>
       </w:r>
-      <w:proofErr w:type="spellStart"/>
       <w:r>
-        <w:t>growthRate</w:t>
-      </w:r>
-      <w:proofErr w:type="spellEnd"/>
-      <w:r>
-        <w:t>?</w:t>
+        <w:t>Country with the highest population</w:t>
       </w:r>
     </w:p>
     <w:p>
       <w:r>
+        <w:t>- Compare the country by index and population</w:t>
+      </w:r>
+    </w:p>
+    <w:p>
+      <w:pPr>
+        <w:rPr>
+          <w:lang w:val="en-GB"/>
+        </w:rPr>
+      </w:pPr>
+      <w:r>
+        <w:t>- com</w:t>
+      </w:r>
+      <w:r>
+        <w:rPr>
+          <w:lang w:val="en-GB"/>
+        </w:rPr>
+        <w:t>pare the country with the highest hdi</w:t>
+      </w:r>
+    </w:p>
+    <w:p>
+      <w:pPr>
+        <w:rPr>
+          <w:lang w:val="en-GB"/>
+        </w:rPr>
+      </w:pPr>
+      <w:r>
+        <w:rPr>
+          <w:lang w:val="en-GB"/>
+        </w:rPr>
+        <w:t>-Country with the best develop in the last years</w:t>
+      </w:r>
+    </w:p>
+    <w:p>
+      <w:pPr>
+        <w:rPr>
+          <w:lang w:val="en-GB"/>
+        </w:rPr>
+      </w:pPr>
+      <w:r>
+        <w:rPr>
+          <w:lang w:val="en-GB"/>
+        </w:rPr>
+        <w:t>-Country that has potential of growing in the next years</w:t>
+      </w:r>
+    </w:p>
+    <w:p>
+      <w:r>
+        <w:t>-</w:t>
+      </w:r>
+      <w:r>
+        <w:t xml:space="preserve"> Which country has the best growthRate?</w:t>
+      </w:r>
+    </w:p>
+    <w:p>
+      <w:r>
+        <w:t>-</w:t>
+      </w:r>
+      <w:r>
         <w:t>Which countries have the highest and lowest population growth rates?</w:t>
+      </w:r>
+    </w:p>
+    <w:p>
+      <w:r>
+        <w:t>-</w:t>
+      </w:r>
+      <w:r>
+        <w:t>How do population growth rates vary by region (e.g., Asia, Europe, Africa)?</w:t>
+      </w:r>
+    </w:p>
+    <w:p>
+      <w:r>
+        <w:t>-</w:t>
+      </w:r>
+      <w:r>
+        <w:t>Is there a relationship between population growth rate and Human Development Index (HDI) or World Happiness Index?</w:t>
+      </w:r>
+    </w:p>
+    <w:p/>
+    <w:p/>
+    <w:p/>
+    <w:p/>
+    <w:p/>
+    <w:p>
+      <w:pPr>
+        <w:pStyle w:val="Ttulo2"/>
+      </w:pPr>
+      <w:r>
+        <w:t>Critical Decision:</w:t>
+      </w:r>
+    </w:p>
+    <w:p>
+      <w:r>
+        <w:t>For define the best country is x,</w:t>
+      </w:r>
+    </w:p>
+    <w:p>
+      <w:r>
+        <w:t>But if you are intreted in live in a country with less population and high index I recccomend this, but if you are looking for very populate and high index I recommend that….</w:t>
+      </w:r>
+    </w:p>
+    <w:p/>
+    <w:p/>
+    <w:p/>
+    <w:p>
+      <w:pPr>
+        <w:pStyle w:val="Ttulo1"/>
+      </w:pPr>
+      <w:r>
+        <w:t>Factors:</w:t>
+      </w:r>
+    </w:p>
+    <w:p>
+      <w:r>
+        <w:t>The are many factors to consider whis is the best country, depending if you are looking for very populate country o low pouplate</w:t>
       </w:r>
     </w:p>
     <w:sectPr>
@@ -3387,9 +3485,32 @@
       <w:szCs w:val="32"/>
     </w:rPr>
   </w:style>
+  <w:style w:type="paragraph" w:styleId="Ttulo2">
+    <w:name w:val="heading 2"/>
+    <w:basedOn w:val="Normal"/>
+    <w:next w:val="Normal"/>
+    <w:link w:val="Ttulo2Car"/>
+    <w:uiPriority w:val="9"/>
+    <w:unhideWhenUsed/>
+    <w:qFormat/>
+    <w:rsid w:val="00066021"/>
+    <w:pPr>
+      <w:keepNext/>
+      <w:keepLines/>
+      <w:spacing w:before="40" w:after="0"/>
+      <w:outlineLvl w:val="1"/>
+    </w:pPr>
+    <w:rPr>
+      <w:rFonts w:asciiTheme="majorHAnsi" w:eastAsiaTheme="majorEastAsia" w:hAnsiTheme="majorHAnsi" w:cstheme="majorBidi"/>
+      <w:color w:val="2F5496" w:themeColor="accent1" w:themeShade="BF"/>
+      <w:sz w:val="26"/>
+      <w:szCs w:val="26"/>
+    </w:rPr>
+  </w:style>
   <w:style w:type="character" w:default="1" w:styleId="Fuentedeprrafopredeter">
     <w:name w:val="Default Paragraph Font"/>
     <w:uiPriority w:val="1"/>
+    <w:semiHidden/>
     <w:unhideWhenUsed/>
   </w:style>
   <w:style w:type="table" w:default="1" w:styleId="Tablanormal">
@@ -3435,6 +3556,19 @@
       <w:color w:val="2F5496" w:themeColor="accent1" w:themeShade="BF"/>
       <w:sz w:val="32"/>
       <w:szCs w:val="32"/>
+    </w:rPr>
+  </w:style>
+  <w:style w:type="character" w:customStyle="1" w:styleId="Ttulo2Car">
+    <w:name w:val="Título 2 Car"/>
+    <w:basedOn w:val="Fuentedeprrafopredeter"/>
+    <w:link w:val="Ttulo2"/>
+    <w:uiPriority w:val="9"/>
+    <w:rsid w:val="00066021"/>
+    <w:rPr>
+      <w:rFonts w:asciiTheme="majorHAnsi" w:eastAsiaTheme="majorEastAsia" w:hAnsiTheme="majorHAnsi" w:cstheme="majorBidi"/>
+      <w:color w:val="2F5496" w:themeColor="accent1" w:themeShade="BF"/>
+      <w:sz w:val="26"/>
+      <w:szCs w:val="26"/>
     </w:rPr>
   </w:style>
 </w:styles>

</xml_diff>

<commit_message>
Analyzing the ranking of the best countries
</commit_message>
<xml_diff>
--- a/Best countries to live 2024 Report.docx
+++ b/Best countries to live 2024 Report.docx
@@ -174,6 +174,7 @@
             <w:hideMark/>
           </w:tcPr>
           <w:p>
+            <w:proofErr w:type="spellStart"/>
             <w:r>
               <w:rPr>
                 <w:b/>
@@ -181,6 +182,7 @@
               </w:rPr>
               <w:t>population_growthRate</w:t>
             </w:r>
+            <w:proofErr w:type="spellEnd"/>
           </w:p>
         </w:tc>
         <w:tc>
@@ -221,6 +223,7 @@
             <w:hideMark/>
           </w:tcPr>
           <w:p>
+            <w:proofErr w:type="spellStart"/>
             <w:r>
               <w:rPr>
                 <w:b/>
@@ -228,6 +231,7 @@
               </w:rPr>
               <w:t>land_area</w:t>
             </w:r>
+            <w:proofErr w:type="spellEnd"/>
           </w:p>
         </w:tc>
         <w:tc>
@@ -362,6 +366,7 @@
             <w:hideMark/>
           </w:tcPr>
           <w:p>
+            <w:proofErr w:type="spellStart"/>
             <w:r>
               <w:rPr>
                 <w:b/>
@@ -369,6 +374,7 @@
               </w:rPr>
               <w:t>unMember</w:t>
             </w:r>
+            <w:proofErr w:type="spellEnd"/>
           </w:p>
         </w:tc>
         <w:tc>
@@ -409,6 +415,7 @@
             <w:hideMark/>
           </w:tcPr>
           <w:p>
+            <w:proofErr w:type="spellStart"/>
             <w:r>
               <w:rPr>
                 <w:b/>
@@ -416,6 +423,7 @@
               </w:rPr>
               <w:t>population_density</w:t>
             </w:r>
+            <w:proofErr w:type="spellEnd"/>
           </w:p>
         </w:tc>
         <w:tc>
@@ -456,6 +464,7 @@
             <w:hideMark/>
           </w:tcPr>
           <w:p>
+            <w:proofErr w:type="spellStart"/>
             <w:r>
               <w:rPr>
                 <w:b/>
@@ -463,6 +472,7 @@
               </w:rPr>
               <w:t>population_densityMi</w:t>
             </w:r>
+            <w:proofErr w:type="spellEnd"/>
           </w:p>
         </w:tc>
         <w:tc>
@@ -503,6 +513,7 @@
             <w:hideMark/>
           </w:tcPr>
           <w:p>
+            <w:proofErr w:type="spellStart"/>
             <w:r>
               <w:rPr>
                 <w:b/>
@@ -510,6 +521,7 @@
               </w:rPr>
               <w:t>share_borders</w:t>
             </w:r>
+            <w:proofErr w:type="spellEnd"/>
           </w:p>
         </w:tc>
         <w:tc>
@@ -1314,9 +1326,11 @@
             <w:hideMark/>
           </w:tcPr>
           <w:p>
+            <w:proofErr w:type="spellStart"/>
             <w:r>
               <w:t>population_growthRate</w:t>
             </w:r>
+            <w:proofErr w:type="spellEnd"/>
           </w:p>
         </w:tc>
         <w:tc>
@@ -1513,9 +1527,11 @@
             <w:hideMark/>
           </w:tcPr>
           <w:p>
+            <w:proofErr w:type="spellStart"/>
             <w:r>
               <w:t>land_area</w:t>
             </w:r>
+            <w:proofErr w:type="spellEnd"/>
           </w:p>
         </w:tc>
         <w:tc>
@@ -1712,9 +1728,11 @@
             <w:hideMark/>
           </w:tcPr>
           <w:p>
+            <w:proofErr w:type="spellStart"/>
             <w:r>
               <w:t>population_density</w:t>
             </w:r>
+            <w:proofErr w:type="spellEnd"/>
           </w:p>
         </w:tc>
         <w:tc>
@@ -1911,9 +1929,11 @@
             <w:hideMark/>
           </w:tcPr>
           <w:p>
+            <w:proofErr w:type="spellStart"/>
             <w:r>
               <w:t>population_densityMi</w:t>
             </w:r>
+            <w:proofErr w:type="spellEnd"/>
           </w:p>
         </w:tc>
         <w:tc>
@@ -2732,6 +2752,7 @@
           <w:shd w:val="clear" w:color="auto" w:fill="FFFFFF"/>
         </w:rPr>
       </w:pPr>
+      <w:proofErr w:type="spellStart"/>
       <w:r>
         <w:rPr>
           <w:rFonts w:ascii="Helvetica" w:hAnsi="Helvetica" w:cs="Helvetica"/>
@@ -2744,6 +2765,7 @@
         </w:rPr>
         <w:t>population_growthRate</w:t>
       </w:r>
+      <w:proofErr w:type="spellEnd"/>
     </w:p>
     <w:p>
       <w:pPr>
@@ -2759,6 +2781,7 @@
           <w14:ligatures w14:val="none"/>
         </w:rPr>
       </w:pPr>
+      <w:proofErr w:type="spellStart"/>
       <w:r>
         <w:rPr>
           <w:rFonts w:ascii="Helvetica" w:eastAsia="Times New Roman" w:hAnsi="Helvetica" w:cs="Helvetica"/>
@@ -2772,6 +2795,7 @@
         </w:rPr>
         <w:t>land_area</w:t>
       </w:r>
+      <w:proofErr w:type="spellEnd"/>
     </w:p>
     <w:p/>
     <w:p>
@@ -2788,6 +2812,7 @@
           <w14:ligatures w14:val="none"/>
         </w:rPr>
       </w:pPr>
+      <w:proofErr w:type="spellStart"/>
       <w:r>
         <w:rPr>
           <w:rFonts w:ascii="Helvetica" w:eastAsia="Times New Roman" w:hAnsi="Helvetica" w:cs="Helvetica"/>
@@ -2801,6 +2826,7 @@
         </w:rPr>
         <w:t>population_density</w:t>
       </w:r>
+      <w:proofErr w:type="spellEnd"/>
     </w:p>
     <w:p/>
     <w:p/>
@@ -2809,10 +2835,7 @@
     <w:p>
       <w:r>
         <w:lastRenderedPageBreak/>
-        <w:t xml:space="preserve">-  </w:t>
-      </w:r>
-      <w:r>
-        <w:t>Country with the highest population</w:t>
+        <w:t>-  Country with the highest population</w:t>
       </w:r>
     </w:p>
     <w:p>
@@ -2833,8 +2856,16 @@
         <w:rPr>
           <w:lang w:val="en-GB"/>
         </w:rPr>
-        <w:t>pare the country with the highest hdi</w:t>
-      </w:r>
+        <w:t xml:space="preserve">pare the country with the highest </w:t>
+      </w:r>
+      <w:proofErr w:type="spellStart"/>
+      <w:r>
+        <w:rPr>
+          <w:lang w:val="en-GB"/>
+        </w:rPr>
+        <w:t>hdi</w:t>
+      </w:r>
+      <w:proofErr w:type="spellEnd"/>
     </w:p>
     <w:p>
       <w:pPr>
@@ -2850,24 +2881,11 @@
       </w:r>
     </w:p>
     <w:p>
-      <w:pPr>
-        <w:rPr>
-          <w:lang w:val="en-GB"/>
-        </w:rPr>
-      </w:pPr>
-      <w:r>
-        <w:rPr>
-          <w:lang w:val="en-GB"/>
-        </w:rPr>
-        <w:t>-Country that has potential of growing in the next years</w:t>
-      </w:r>
-    </w:p>
-    <w:p>
       <w:r>
         <w:t>-</w:t>
       </w:r>
       <w:r>
-        <w:t xml:space="preserve"> Which country has the best growthRate?</w:t>
+        <w:t>Which countries have the highest and lowest population growth rates?</w:t>
       </w:r>
     </w:p>
     <w:p>
@@ -2875,30 +2893,134 @@
         <w:t>-</w:t>
       </w:r>
       <w:r>
+        <w:t>How do population growth rates vary by region (e.g., Asia, Europe, Africa)?</w:t>
+      </w:r>
+    </w:p>
+    <w:p>
+      <w:r>
+        <w:t>-</w:t>
+      </w:r>
+      <w:r>
+        <w:t>Is there a relationship between population growth rate and Human Development Index (HDI) or World Happiness Index?</w:t>
+      </w:r>
+    </w:p>
+    <w:p/>
+    <w:p>
+      <w:r>
+        <w:t xml:space="preserve">The country with more </w:t>
+      </w:r>
+      <w:r>
+        <w:t>population</w:t>
+      </w:r>
+    </w:p>
+    <w:p>
+      <w:r>
+        <w:t>China</w:t>
+      </w:r>
+    </w:p>
+    <w:p>
+      <w:r>
+        <w:t>The country with lowest population</w:t>
+      </w:r>
+    </w:p>
+    <w:p>
+      <w:r>
+        <w:t>Iceland</w:t>
+      </w:r>
+    </w:p>
+    <w:p>
+      <w:r>
+        <w:t>The country with the highest Hdi202</w:t>
+      </w:r>
+      <w:r>
+        <w:t>0</w:t>
+      </w:r>
+    </w:p>
+    <w:p>
+      <w:r>
+        <w:t>Norway</w:t>
+      </w:r>
+    </w:p>
+    <w:p>
+      <w:r>
+        <w:t>The country with the highest Hdi2021</w:t>
+      </w:r>
+    </w:p>
+    <w:p>
+      <w:r>
+        <w:t>Switzerland</w:t>
+      </w:r>
+    </w:p>
+    <w:p>
+      <w:r>
+        <w:t xml:space="preserve">The country with the highest index and </w:t>
+      </w:r>
+      <w:r>
+        <w:t>populated</w:t>
+      </w:r>
+    </w:p>
+    <w:p>
+      <w:r>
+        <w:t>United states</w:t>
+      </w:r>
+    </w:p>
+    <w:p>
+      <w:r>
         <w:t>Which countries have the highest and lowest population growth rates?</w:t>
       </w:r>
     </w:p>
     <w:p>
       <w:r>
-        <w:t>-</w:t>
-      </w:r>
-      <w:r>
-        <w:t>How do population growth rates vary by region (e.g., Asia, Europe, Africa)?</w:t>
-      </w:r>
-    </w:p>
-    <w:p>
-      <w:r>
-        <w:t>-</w:t>
-      </w:r>
-      <w:r>
-        <w:t>Is there a relationship between population growth rate and Human Development Index (HDI) or World Happiness Index?</w:t>
+        <w:t>Nigeria highest</w:t>
+      </w:r>
+    </w:p>
+    <w:p>
+      <w:r>
+        <w:t>Moldova lowest</w:t>
+      </w:r>
+    </w:p>
+    <w:p>
+      <w:r>
+        <w:t xml:space="preserve">Best country to live by </w:t>
+      </w:r>
+      <w:r>
+        <w:t>World Happiness Index</w:t>
+      </w:r>
+    </w:p>
+    <w:p>
+      <w:r>
+        <w:t>Finland</w:t>
+      </w:r>
+    </w:p>
+    <w:p>
+      <w:proofErr w:type="spellStart"/>
+      <w:r>
+        <w:t>Analayzing</w:t>
+      </w:r>
+      <w:proofErr w:type="spellEnd"/>
+      <w:r>
+        <w:t xml:space="preserve"> the country for determine which option can be the best for live</w:t>
+      </w:r>
+    </w:p>
+    <w:p>
+      <w:r>
+        <w:t xml:space="preserve">China, is the country most </w:t>
+      </w:r>
+      <w:proofErr w:type="spellStart"/>
+      <w:proofErr w:type="gramStart"/>
+      <w:r>
+        <w:t>populated,can</w:t>
+      </w:r>
+      <w:proofErr w:type="spellEnd"/>
+      <w:proofErr w:type="gramEnd"/>
+      <w:r>
+        <w:t xml:space="preserve"> be the best country to live?</w:t>
       </w:r>
     </w:p>
     <w:p/>
     <w:p/>
     <w:p/>
     <w:p/>
-    <w:p/>
     <w:p>
       <w:pPr>
         <w:pStyle w:val="Ttulo2"/>
@@ -2909,12 +3031,97 @@
     </w:p>
     <w:p>
       <w:r>
-        <w:t>For define the best country is x,</w:t>
-      </w:r>
-    </w:p>
-    <w:p>
-      <w:r>
-        <w:t>But if you are intreted in live in a country with less population and high index I recccomend this, but if you are looking for very populate and high index I recommend that….</w:t>
+        <w:t>For define the</w:t>
+      </w:r>
+      <w:r>
+        <w:t xml:space="preserve"> which can be the vest </w:t>
+      </w:r>
+      <w:proofErr w:type="spellStart"/>
+      <w:r>
+        <w:t>countrie</w:t>
+      </w:r>
+      <w:proofErr w:type="spellEnd"/>
+      <w:r>
+        <w:t xml:space="preserve"> for </w:t>
+      </w:r>
+      <w:proofErr w:type="spellStart"/>
+      <w:proofErr w:type="gramStart"/>
+      <w:r>
+        <w:t>live,we</w:t>
+      </w:r>
+      <w:proofErr w:type="spellEnd"/>
+      <w:proofErr w:type="gramEnd"/>
+      <w:r>
+        <w:t xml:space="preserve"> have to consider many factors</w:t>
+      </w:r>
+    </w:p>
+    <w:p>
+      <w:r>
+        <w:t xml:space="preserve">so if we are thinking move the </w:t>
+      </w:r>
+      <w:proofErr w:type="spellStart"/>
+      <w:r>
+        <w:t>the</w:t>
+      </w:r>
+      <w:proofErr w:type="spellEnd"/>
+      <w:r>
+        <w:t xml:space="preserve"> most populated </w:t>
+      </w:r>
+      <w:r>
+        <w:t>country that</w:t>
+      </w:r>
+      <w:r>
+        <w:t xml:space="preserve"> is </w:t>
+      </w:r>
+      <w:proofErr w:type="spellStart"/>
+      <w:proofErr w:type="gramStart"/>
+      <w:r>
+        <w:t>china,</w:t>
+      </w:r>
+      <w:r>
+        <w:t>we</w:t>
+      </w:r>
+      <w:proofErr w:type="spellEnd"/>
+      <w:proofErr w:type="gramEnd"/>
+      <w:r>
+        <w:t xml:space="preserve"> have </w:t>
+      </w:r>
+      <w:proofErr w:type="spellStart"/>
+      <w:r>
+        <w:t>too</w:t>
+      </w:r>
+      <w:proofErr w:type="spellEnd"/>
+      <w:r>
+        <w:t xml:space="preserve"> look the following d</w:t>
+      </w:r>
+    </w:p>
+    <w:p>
+      <w:r>
+        <w:t xml:space="preserve">But if you are </w:t>
+      </w:r>
+      <w:proofErr w:type="spellStart"/>
+      <w:r>
+        <w:t>intreted</w:t>
+      </w:r>
+      <w:proofErr w:type="spellEnd"/>
+      <w:r>
+        <w:t xml:space="preserve"> in live in a country with less population and high index I </w:t>
+      </w:r>
+      <w:proofErr w:type="spellStart"/>
+      <w:r>
+        <w:t>recccomend</w:t>
+      </w:r>
+      <w:proofErr w:type="spellEnd"/>
+      <w:r>
+        <w:t xml:space="preserve"> this, but if you are looking for very populate and high </w:t>
+      </w:r>
+      <w:proofErr w:type="gramStart"/>
+      <w:r>
+        <w:t>index</w:t>
+      </w:r>
+      <w:proofErr w:type="gramEnd"/>
+      <w:r>
+        <w:t xml:space="preserve"> I recommend that….</w:t>
       </w:r>
     </w:p>
     <w:p/>
@@ -2930,9 +3137,22 @@
     </w:p>
     <w:p>
       <w:r>
-        <w:t>The are many factors to consider whis is the best country, depending if you are looking for very populate country o low pouplate</w:t>
-      </w:r>
-    </w:p>
+        <w:t xml:space="preserve">The are many factors to consider </w:t>
+      </w:r>
+      <w:proofErr w:type="spellStart"/>
+      <w:r>
+        <w:t>whis</w:t>
+      </w:r>
+      <w:proofErr w:type="spellEnd"/>
+      <w:r>
+        <w:t xml:space="preserve"> is the best country, depending if you are looking for very populate country o low </w:t>
+      </w:r>
+      <w:r>
+        <w:t>populate</w:t>
+      </w:r>
+    </w:p>
+    <w:p/>
+    <w:p/>
     <w:sectPr>
       <w:pgSz w:w="12240" w:h="15840"/>
       <w:pgMar w:top="1440" w:right="1440" w:bottom="1440" w:left="1440" w:header="720" w:footer="720" w:gutter="0"/>

</xml_diff>